<commit_message>
Ultima commit!!!!!!!!! (i ! celi ha voluti Chiara)
</commit_message>
<xml_diff>
--- a/Documentazione/ADC-Store_installazione.docx
+++ b/Documentazione/ADC-Store_installazione.docx
@@ -113,13 +113,7 @@
         </w:numPr>
       </w:pPr>
       <w:r>
-        <w:t>Linguaggio lato server: PHP</w:t>
-      </w:r>
-      <w:r>
-        <w:t xml:space="preserve"> </w:t>
-      </w:r>
-      <w:r>
-        <w:t>(versione 8.0.7 o superiore)</w:t>
+        <w:t>Linguaggio lato server: PHP (versione 8.0.7 o superiore)</w:t>
       </w:r>
     </w:p>
     <w:p>
@@ -202,7 +196,161 @@
       </w:r>
       <w:proofErr w:type="spellEnd"/>
       <w:r>
-        <w:t>.</w:t>
+        <w:t xml:space="preserve"> </w:t>
+      </w:r>
+      <w:r>
+        <w:t xml:space="preserve">oppure </w:t>
+      </w:r>
+      <w:proofErr w:type="spellStart"/>
+      <w:r>
+        <w:t>public_html</w:t>
+      </w:r>
+      <w:proofErr w:type="spellEnd"/>
+      <w:r>
+        <w:t xml:space="preserve">. Nel caso della </w:t>
+      </w:r>
+      <w:proofErr w:type="spellStart"/>
+      <w:r>
+        <w:t>public_html</w:t>
+      </w:r>
+      <w:proofErr w:type="spellEnd"/>
+      <w:r>
+        <w:t xml:space="preserve">, è necessario indicare ad Apache la directory deputata ad ospitare il progetto tramite l'apposita direttiva in </w:t>
+      </w:r>
+      <w:proofErr w:type="spellStart"/>
+      <w:r>
+        <w:t>httpd.conf</w:t>
+      </w:r>
+      <w:proofErr w:type="spellEnd"/>
+      <w:r>
+        <w:t>:</w:t>
+      </w:r>
+    </w:p>
+    <w:p>
+      <w:pPr>
+        <w:pStyle w:val="Paragrafoelenco"/>
+        <w:rPr>
+          <w:rFonts w:asciiTheme="majorHAnsi" w:hAnsiTheme="majorHAnsi" w:cstheme="majorHAnsi"/>
+          <w:lang w:val="en-GB"/>
+        </w:rPr>
+      </w:pPr>
+      <w:r>
+        <w:rPr>
+          <w:rFonts w:asciiTheme="majorHAnsi" w:hAnsiTheme="majorHAnsi" w:cstheme="majorHAnsi"/>
+          <w:lang w:val="en-GB"/>
+        </w:rPr>
+        <w:t>&lt;</w:t>
+      </w:r>
+      <w:proofErr w:type="spellStart"/>
+      <w:r>
+        <w:rPr>
+          <w:rFonts w:asciiTheme="majorHAnsi" w:hAnsiTheme="majorHAnsi" w:cstheme="majorHAnsi"/>
+          <w:lang w:val="en-GB"/>
+        </w:rPr>
+        <w:t>IfModule</w:t>
+      </w:r>
+      <w:proofErr w:type="spellEnd"/>
+      <w:r>
+        <w:rPr>
+          <w:rFonts w:asciiTheme="majorHAnsi" w:hAnsiTheme="majorHAnsi" w:cstheme="majorHAnsi"/>
+          <w:lang w:val="en-GB"/>
+        </w:rPr>
+        <w:t xml:space="preserve"> </w:t>
+      </w:r>
+      <w:proofErr w:type="spellStart"/>
+      <w:r>
+        <w:rPr>
+          <w:rFonts w:asciiTheme="majorHAnsi" w:hAnsiTheme="majorHAnsi" w:cstheme="majorHAnsi"/>
+          <w:lang w:val="en-GB"/>
+        </w:rPr>
+        <w:t>mod_userdir.c</w:t>
+      </w:r>
+      <w:proofErr w:type="spellEnd"/>
+      <w:r>
+        <w:rPr>
+          <w:rFonts w:asciiTheme="majorHAnsi" w:hAnsiTheme="majorHAnsi" w:cstheme="majorHAnsi"/>
+          <w:lang w:val="en-GB"/>
+        </w:rPr>
+        <w:t>&gt;</w:t>
+      </w:r>
+    </w:p>
+    <w:p>
+      <w:pPr>
+        <w:pStyle w:val="Paragrafoelenco"/>
+        <w:rPr>
+          <w:rFonts w:asciiTheme="majorHAnsi" w:hAnsiTheme="majorHAnsi" w:cstheme="majorHAnsi"/>
+          <w:lang w:val="en-GB"/>
+        </w:rPr>
+      </w:pPr>
+      <w:r>
+        <w:rPr>
+          <w:rFonts w:asciiTheme="majorHAnsi" w:hAnsiTheme="majorHAnsi" w:cstheme="majorHAnsi"/>
+          <w:lang w:val="en-GB"/>
+        </w:rPr>
+        <w:t xml:space="preserve">  </w:t>
+      </w:r>
+      <w:r>
+        <w:rPr>
+          <w:rFonts w:asciiTheme="majorHAnsi" w:hAnsiTheme="majorHAnsi" w:cstheme="majorHAnsi"/>
+          <w:lang w:val="en-GB"/>
+        </w:rPr>
+        <w:tab/>
+      </w:r>
+      <w:proofErr w:type="spellStart"/>
+      <w:r>
+        <w:rPr>
+          <w:rFonts w:asciiTheme="majorHAnsi" w:hAnsiTheme="majorHAnsi" w:cstheme="majorHAnsi"/>
+          <w:lang w:val="en-GB"/>
+        </w:rPr>
+        <w:t>UserDir</w:t>
+      </w:r>
+      <w:proofErr w:type="spellEnd"/>
+      <w:r>
+        <w:rPr>
+          <w:rFonts w:asciiTheme="majorHAnsi" w:hAnsiTheme="majorHAnsi" w:cstheme="majorHAnsi"/>
+          <w:lang w:val="en-GB"/>
+        </w:rPr>
+        <w:t xml:space="preserve"> </w:t>
+      </w:r>
+      <w:proofErr w:type="spellStart"/>
+      <w:r>
+        <w:rPr>
+          <w:rFonts w:asciiTheme="majorHAnsi" w:hAnsiTheme="majorHAnsi" w:cstheme="majorHAnsi"/>
+          <w:lang w:val="en-GB"/>
+        </w:rPr>
+        <w:t>public_html</w:t>
+      </w:r>
+      <w:proofErr w:type="spellEnd"/>
+    </w:p>
+    <w:p>
+      <w:pPr>
+        <w:pStyle w:val="Paragrafoelenco"/>
+        <w:rPr>
+          <w:lang w:val="en-GB"/>
+        </w:rPr>
+      </w:pPr>
+      <w:r>
+        <w:rPr>
+          <w:rFonts w:asciiTheme="majorHAnsi" w:hAnsiTheme="majorHAnsi" w:cstheme="majorHAnsi"/>
+          <w:lang w:val="en-GB"/>
+        </w:rPr>
+        <w:t xml:space="preserve"> &lt;/</w:t>
+      </w:r>
+      <w:proofErr w:type="spellStart"/>
+      <w:r>
+        <w:rPr>
+          <w:rFonts w:asciiTheme="majorHAnsi" w:hAnsiTheme="majorHAnsi" w:cstheme="majorHAnsi"/>
+          <w:lang w:val="en-GB"/>
+        </w:rPr>
+        <w:t>IfModule</w:t>
+      </w:r>
+      <w:proofErr w:type="spellEnd"/>
+      <w:r>
+        <w:rPr>
+          <w:rFonts w:asciiTheme="majorHAnsi" w:hAnsiTheme="majorHAnsi" w:cstheme="majorHAnsi"/>
+          <w:lang w:val="en-GB"/>
+        </w:rPr>
+        <w:t>&gt;</w:t>
       </w:r>
     </w:p>
     <w:p>
@@ -268,16 +416,15 @@
       <w:r>
         <w:rPr>
           <w:rFonts w:asciiTheme="majorHAnsi" w:hAnsiTheme="majorHAnsi" w:cstheme="majorHAnsi"/>
-          <w:lang w:val="en-GB"/>
-        </w:rPr>
-        <w:t xml:space="preserve">    </w:t>
-      </w:r>
-      <w:r>
-        <w:rPr>
-          <w:rFonts w:asciiTheme="majorHAnsi" w:hAnsiTheme="majorHAnsi" w:cstheme="majorHAnsi"/>
-          <w:lang w:val="en-GB"/>
-        </w:rPr>
-        <w:t xml:space="preserve">  $ </w:t>
+        </w:rPr>
+        <w:t xml:space="preserve">      </w:t>
+      </w:r>
+      <w:r>
+        <w:rPr>
+          <w:rFonts w:asciiTheme="majorHAnsi" w:hAnsiTheme="majorHAnsi" w:cstheme="majorHAnsi"/>
+          <w:lang w:val="en-GB"/>
+        </w:rPr>
+        <w:t xml:space="preserve">$ </w:t>
       </w:r>
       <w:proofErr w:type="spellStart"/>
       <w:r>
@@ -362,15 +509,15 @@
         </w:numPr>
       </w:pPr>
       <w:r>
-        <w:t>Creare un database vuoto chiamandolo "</w:t>
-      </w:r>
-      <w:proofErr w:type="spellStart"/>
-      <w:r>
-        <w:t>adc_store</w:t>
-      </w:r>
-      <w:proofErr w:type="spellEnd"/>
-      <w:r>
-        <w:t xml:space="preserve">". </w:t>
+        <w:t>Inserire nel file "</w:t>
+      </w:r>
+      <w:proofErr w:type="spellStart"/>
+      <w:r>
+        <w:t>configDB.php</w:t>
+      </w:r>
+      <w:proofErr w:type="spellEnd"/>
+      <w:r>
+        <w:t>" le proprie credenziali di accesso al database.</w:t>
       </w:r>
     </w:p>
     <w:p>
@@ -382,317 +529,329 @@
         </w:numPr>
       </w:pPr>
       <w:r>
-        <w:t>Inserire nel file "</w:t>
-      </w:r>
-      <w:proofErr w:type="spellStart"/>
-      <w:r>
-        <w:t>configDB.php</w:t>
-      </w:r>
-      <w:proofErr w:type="spellEnd"/>
-      <w:r>
-        <w:t>" le proprie credenziali di accesso al database.</w:t>
-      </w:r>
+        <w:t>Da riga di comando, portarsi sulla directory dove è presente il file "</w:t>
+      </w:r>
+      <w:proofErr w:type="spellStart"/>
+      <w:r>
+        <w:t>adc_store.sql</w:t>
+      </w:r>
+      <w:proofErr w:type="spellEnd"/>
+      <w:r>
+        <w:t>" ed eseguire lo script per l'inizializzazione ed il popolamento del database:</w:t>
+      </w:r>
+    </w:p>
+    <w:p>
+      <w:pPr>
+        <w:rPr>
+          <w:lang w:val="en-GB"/>
+        </w:rPr>
+      </w:pPr>
+      <w:r>
+        <w:tab/>
+      </w:r>
+      <w:r>
+        <w:rPr>
+          <w:lang w:val="en-GB"/>
+        </w:rPr>
+        <w:t>- in Windows:</w:t>
+      </w:r>
+    </w:p>
+    <w:p>
+      <w:pPr>
+        <w:rPr>
+          <w:rFonts w:asciiTheme="majorHAnsi" w:hAnsiTheme="majorHAnsi" w:cstheme="majorHAnsi"/>
+          <w:lang w:val="en-GB"/>
+        </w:rPr>
+      </w:pPr>
+      <w:r>
+        <w:rPr>
+          <w:lang w:val="en-GB"/>
+        </w:rPr>
+        <w:tab/>
+      </w:r>
+      <w:r>
+        <w:rPr>
+          <w:rFonts w:asciiTheme="majorHAnsi" w:hAnsiTheme="majorHAnsi" w:cstheme="majorHAnsi"/>
+          <w:lang w:val="en-GB"/>
+        </w:rPr>
+        <w:t xml:space="preserve">      $ /</w:t>
+      </w:r>
+      <w:proofErr w:type="spellStart"/>
+      <w:r>
+        <w:rPr>
+          <w:rFonts w:asciiTheme="majorHAnsi" w:hAnsiTheme="majorHAnsi" w:cstheme="majorHAnsi"/>
+          <w:lang w:val="en-GB"/>
+        </w:rPr>
+        <w:t>xampp</w:t>
+      </w:r>
+      <w:proofErr w:type="spellEnd"/>
+      <w:r>
+        <w:rPr>
+          <w:rFonts w:asciiTheme="majorHAnsi" w:hAnsiTheme="majorHAnsi" w:cstheme="majorHAnsi"/>
+          <w:lang w:val="en-GB"/>
+        </w:rPr>
+        <w:t>/</w:t>
+      </w:r>
+      <w:proofErr w:type="spellStart"/>
+      <w:r>
+        <w:rPr>
+          <w:rFonts w:asciiTheme="majorHAnsi" w:hAnsiTheme="majorHAnsi" w:cstheme="majorHAnsi"/>
+          <w:lang w:val="en-GB"/>
+        </w:rPr>
+        <w:t>mysql</w:t>
+      </w:r>
+      <w:proofErr w:type="spellEnd"/>
+      <w:r>
+        <w:rPr>
+          <w:rFonts w:asciiTheme="majorHAnsi" w:hAnsiTheme="majorHAnsi" w:cstheme="majorHAnsi"/>
+          <w:lang w:val="en-GB"/>
+        </w:rPr>
+        <w:t>/bin/</w:t>
+      </w:r>
+      <w:proofErr w:type="spellStart"/>
+      <w:r>
+        <w:rPr>
+          <w:rFonts w:asciiTheme="majorHAnsi" w:hAnsiTheme="majorHAnsi" w:cstheme="majorHAnsi"/>
+          <w:lang w:val="en-GB"/>
+        </w:rPr>
+        <w:t>mysql</w:t>
+      </w:r>
+      <w:proofErr w:type="spellEnd"/>
+      <w:r>
+        <w:rPr>
+          <w:rFonts w:asciiTheme="majorHAnsi" w:hAnsiTheme="majorHAnsi" w:cstheme="majorHAnsi"/>
+          <w:lang w:val="en-GB"/>
+        </w:rPr>
+        <w:t xml:space="preserve"> -h localhost -u root -p -f &lt; </w:t>
+      </w:r>
+      <w:proofErr w:type="spellStart"/>
+      <w:r>
+        <w:rPr>
+          <w:rFonts w:asciiTheme="majorHAnsi" w:hAnsiTheme="majorHAnsi" w:cstheme="majorHAnsi"/>
+          <w:lang w:val="en-GB"/>
+        </w:rPr>
+        <w:t>adc_store.sql</w:t>
+      </w:r>
+      <w:proofErr w:type="spellEnd"/>
+    </w:p>
+    <w:p>
+      <w:pPr>
+        <w:rPr>
+          <w:lang w:val="en-GB"/>
+        </w:rPr>
+      </w:pPr>
+      <w:r>
+        <w:rPr>
+          <w:lang w:val="en-GB"/>
+        </w:rPr>
+        <w:tab/>
+        <w:t>- in MacOS:</w:t>
+      </w:r>
+    </w:p>
+    <w:p>
+      <w:pPr>
+        <w:rPr>
+          <w:rFonts w:asciiTheme="majorHAnsi" w:hAnsiTheme="majorHAnsi" w:cstheme="majorHAnsi"/>
+          <w:lang w:val="en-GB"/>
+        </w:rPr>
+      </w:pPr>
+      <w:r>
+        <w:rPr>
+          <w:lang w:val="en-GB"/>
+        </w:rPr>
+        <w:tab/>
+        <w:t xml:space="preserve">  </w:t>
+      </w:r>
+      <w:r>
+        <w:rPr>
+          <w:lang w:val="en-GB"/>
+        </w:rPr>
+        <w:t xml:space="preserve">    </w:t>
+      </w:r>
+      <w:r>
+        <w:rPr>
+          <w:rFonts w:asciiTheme="majorHAnsi" w:hAnsiTheme="majorHAnsi" w:cstheme="majorHAnsi"/>
+          <w:lang w:val="en-GB"/>
+        </w:rPr>
+        <w:t>$ /Applications/XAMPP/bin/</w:t>
+      </w:r>
+      <w:proofErr w:type="spellStart"/>
+      <w:r>
+        <w:rPr>
+          <w:rFonts w:asciiTheme="majorHAnsi" w:hAnsiTheme="majorHAnsi" w:cstheme="majorHAnsi"/>
+          <w:lang w:val="en-GB"/>
+        </w:rPr>
+        <w:t>mysql</w:t>
+      </w:r>
+      <w:proofErr w:type="spellEnd"/>
+      <w:r>
+        <w:rPr>
+          <w:rFonts w:asciiTheme="majorHAnsi" w:hAnsiTheme="majorHAnsi" w:cstheme="majorHAnsi"/>
+          <w:lang w:val="en-GB"/>
+        </w:rPr>
+        <w:t xml:space="preserve"> -u root -p -f &lt; </w:t>
+      </w:r>
+      <w:proofErr w:type="spellStart"/>
+      <w:r>
+        <w:rPr>
+          <w:rFonts w:asciiTheme="majorHAnsi" w:hAnsiTheme="majorHAnsi" w:cstheme="majorHAnsi"/>
+          <w:lang w:val="en-GB"/>
+        </w:rPr>
+        <w:t>adc_store.sql</w:t>
+      </w:r>
+      <w:proofErr w:type="spellEnd"/>
+    </w:p>
+    <w:p>
+      <w:pPr>
+        <w:rPr>
+          <w:lang w:val="en-GB"/>
+        </w:rPr>
+      </w:pPr>
+      <w:r>
+        <w:rPr>
+          <w:lang w:val="en-GB"/>
+        </w:rPr>
+        <w:tab/>
+        <w:t>- in Linux:</w:t>
+      </w:r>
+    </w:p>
+    <w:p>
+      <w:pPr>
+        <w:rPr>
+          <w:rFonts w:asciiTheme="majorHAnsi" w:hAnsiTheme="majorHAnsi" w:cstheme="majorHAnsi"/>
+          <w:lang w:val="en-GB"/>
+        </w:rPr>
+      </w:pPr>
+      <w:r>
+        <w:rPr>
+          <w:lang w:val="en-GB"/>
+        </w:rPr>
+        <w:tab/>
+      </w:r>
+      <w:r>
+        <w:rPr>
+          <w:rFonts w:asciiTheme="majorHAnsi" w:hAnsiTheme="majorHAnsi" w:cstheme="majorHAnsi"/>
+          <w:lang w:val="en-GB"/>
+        </w:rPr>
+        <w:t xml:space="preserve">      $ </w:t>
+      </w:r>
+      <w:proofErr w:type="spellStart"/>
+      <w:r>
+        <w:rPr>
+          <w:rFonts w:asciiTheme="majorHAnsi" w:hAnsiTheme="majorHAnsi" w:cstheme="majorHAnsi"/>
+          <w:lang w:val="en-GB"/>
+        </w:rPr>
+        <w:t>sudo</w:t>
+      </w:r>
+      <w:proofErr w:type="spellEnd"/>
+      <w:r>
+        <w:rPr>
+          <w:rFonts w:asciiTheme="majorHAnsi" w:hAnsiTheme="majorHAnsi" w:cstheme="majorHAnsi"/>
+          <w:lang w:val="en-GB"/>
+        </w:rPr>
+        <w:t xml:space="preserve"> /opt/</w:t>
+      </w:r>
+      <w:proofErr w:type="spellStart"/>
+      <w:r>
+        <w:rPr>
+          <w:rFonts w:asciiTheme="majorHAnsi" w:hAnsiTheme="majorHAnsi" w:cstheme="majorHAnsi"/>
+          <w:lang w:val="en-GB"/>
+        </w:rPr>
+        <w:t>lampp</w:t>
+      </w:r>
+      <w:proofErr w:type="spellEnd"/>
+      <w:r>
+        <w:rPr>
+          <w:rFonts w:asciiTheme="majorHAnsi" w:hAnsiTheme="majorHAnsi" w:cstheme="majorHAnsi"/>
+          <w:lang w:val="en-GB"/>
+        </w:rPr>
+        <w:t>/bin/</w:t>
+      </w:r>
+      <w:proofErr w:type="spellStart"/>
+      <w:r>
+        <w:rPr>
+          <w:rFonts w:asciiTheme="majorHAnsi" w:hAnsiTheme="majorHAnsi" w:cstheme="majorHAnsi"/>
+          <w:lang w:val="en-GB"/>
+        </w:rPr>
+        <w:t>mysql</w:t>
+      </w:r>
+      <w:proofErr w:type="spellEnd"/>
+      <w:r>
+        <w:rPr>
+          <w:rFonts w:asciiTheme="majorHAnsi" w:hAnsiTheme="majorHAnsi" w:cstheme="majorHAnsi"/>
+          <w:lang w:val="en-GB"/>
+        </w:rPr>
+        <w:t xml:space="preserve"> -u root -p -f &lt; </w:t>
+      </w:r>
+      <w:proofErr w:type="spellStart"/>
+      <w:r>
+        <w:rPr>
+          <w:rFonts w:asciiTheme="majorHAnsi" w:hAnsiTheme="majorHAnsi" w:cstheme="majorHAnsi"/>
+          <w:lang w:val="en-GB"/>
+        </w:rPr>
+        <w:t>adc_store.sql</w:t>
+      </w:r>
+      <w:proofErr w:type="spellEnd"/>
     </w:p>
     <w:p>
       <w:pPr>
         <w:pStyle w:val="Paragrafoelenco"/>
         <w:numPr>
           <w:ilvl w:val="0"/>
-          <w:numId w:val="7"/>
+          <w:numId w:val="14"/>
         </w:numPr>
-      </w:pPr>
-      <w:r>
-        <w:t>Da riga di comando, portarsi sulla directory dove è presente il file "</w:t>
-      </w:r>
-      <w:proofErr w:type="spellStart"/>
-      <w:r>
-        <w:t>adc_store.sql</w:t>
-      </w:r>
-      <w:proofErr w:type="spellEnd"/>
-      <w:r>
-        <w:t>" ed eseguire lo script per l'inizializzazione ed il popolamento del database:</w:t>
-      </w:r>
-    </w:p>
-    <w:p>
-      <w:pPr>
-        <w:rPr>
-          <w:lang w:val="en-GB"/>
-        </w:rPr>
-      </w:pPr>
-      <w:r>
-        <w:tab/>
-      </w:r>
-      <w:r>
-        <w:rPr>
-          <w:lang w:val="en-GB"/>
-        </w:rPr>
-        <w:t>- in Windows:</w:t>
-      </w:r>
-    </w:p>
-    <w:p>
-      <w:pPr>
-        <w:rPr>
-          <w:rFonts w:asciiTheme="majorHAnsi" w:hAnsiTheme="majorHAnsi" w:cstheme="majorHAnsi"/>
-          <w:lang w:val="en-GB"/>
-        </w:rPr>
-      </w:pPr>
-      <w:r>
-        <w:rPr>
-          <w:lang w:val="en-GB"/>
-        </w:rPr>
-        <w:tab/>
-      </w:r>
-      <w:r>
-        <w:rPr>
-          <w:rFonts w:asciiTheme="majorHAnsi" w:hAnsiTheme="majorHAnsi" w:cstheme="majorHAnsi"/>
-          <w:lang w:val="en-GB"/>
-        </w:rPr>
-        <w:t xml:space="preserve">  </w:t>
-      </w:r>
-      <w:r>
-        <w:rPr>
-          <w:rFonts w:asciiTheme="majorHAnsi" w:hAnsiTheme="majorHAnsi" w:cstheme="majorHAnsi"/>
-          <w:lang w:val="en-GB"/>
-        </w:rPr>
-        <w:t xml:space="preserve">    </w:t>
-      </w:r>
-      <w:r>
-        <w:rPr>
-          <w:rFonts w:asciiTheme="majorHAnsi" w:hAnsiTheme="majorHAnsi" w:cstheme="majorHAnsi"/>
-          <w:lang w:val="en-GB"/>
-        </w:rPr>
-        <w:t>$ /</w:t>
-      </w:r>
-      <w:proofErr w:type="spellStart"/>
-      <w:r>
-        <w:rPr>
-          <w:rFonts w:asciiTheme="majorHAnsi" w:hAnsiTheme="majorHAnsi" w:cstheme="majorHAnsi"/>
-          <w:lang w:val="en-GB"/>
-        </w:rPr>
-        <w:t>xampp</w:t>
-      </w:r>
-      <w:proofErr w:type="spellEnd"/>
-      <w:r>
-        <w:rPr>
-          <w:rFonts w:asciiTheme="majorHAnsi" w:hAnsiTheme="majorHAnsi" w:cstheme="majorHAnsi"/>
-          <w:lang w:val="en-GB"/>
-        </w:rPr>
-        <w:t>/</w:t>
-      </w:r>
-      <w:proofErr w:type="spellStart"/>
-      <w:r>
-        <w:rPr>
-          <w:rFonts w:asciiTheme="majorHAnsi" w:hAnsiTheme="majorHAnsi" w:cstheme="majorHAnsi"/>
-          <w:lang w:val="en-GB"/>
-        </w:rPr>
-        <w:t>mysql</w:t>
-      </w:r>
-      <w:proofErr w:type="spellEnd"/>
-      <w:r>
-        <w:rPr>
-          <w:rFonts w:asciiTheme="majorHAnsi" w:hAnsiTheme="majorHAnsi" w:cstheme="majorHAnsi"/>
-          <w:lang w:val="en-GB"/>
-        </w:rPr>
-        <w:t>/bin/</w:t>
-      </w:r>
-      <w:proofErr w:type="spellStart"/>
-      <w:r>
-        <w:rPr>
-          <w:rFonts w:asciiTheme="majorHAnsi" w:hAnsiTheme="majorHAnsi" w:cstheme="majorHAnsi"/>
-          <w:lang w:val="en-GB"/>
-        </w:rPr>
-        <w:t>mysql</w:t>
-      </w:r>
-      <w:proofErr w:type="spellEnd"/>
-      <w:r>
-        <w:rPr>
-          <w:rFonts w:asciiTheme="majorHAnsi" w:hAnsiTheme="majorHAnsi" w:cstheme="majorHAnsi"/>
-          <w:lang w:val="en-GB"/>
-        </w:rPr>
-        <w:t xml:space="preserve"> -h localhost -u root -p -f &lt; </w:t>
-      </w:r>
-      <w:proofErr w:type="spellStart"/>
-      <w:r>
-        <w:rPr>
-          <w:rFonts w:asciiTheme="majorHAnsi" w:hAnsiTheme="majorHAnsi" w:cstheme="majorHAnsi"/>
-          <w:lang w:val="en-GB"/>
-        </w:rPr>
-        <w:t>adc_store.sql</w:t>
-      </w:r>
-      <w:proofErr w:type="spellEnd"/>
-    </w:p>
-    <w:p>
-      <w:pPr>
-        <w:rPr>
-          <w:lang w:val="en-GB"/>
-        </w:rPr>
-      </w:pPr>
-      <w:r>
-        <w:rPr>
-          <w:lang w:val="en-GB"/>
-        </w:rPr>
-        <w:tab/>
-        <w:t>- in MacOS:</w:t>
-      </w:r>
-    </w:p>
-    <w:p>
-      <w:pPr>
-        <w:rPr>
-          <w:rFonts w:asciiTheme="majorHAnsi" w:hAnsiTheme="majorHAnsi" w:cstheme="majorHAnsi"/>
-          <w:lang w:val="en-GB"/>
-        </w:rPr>
-      </w:pPr>
-      <w:r>
-        <w:rPr>
-          <w:lang w:val="en-GB"/>
-        </w:rPr>
-        <w:tab/>
-        <w:t xml:space="preserve">  </w:t>
-      </w:r>
-      <w:r>
-        <w:rPr>
-          <w:lang w:val="en-GB"/>
-        </w:rPr>
-        <w:t xml:space="preserve">    </w:t>
-      </w:r>
-      <w:r>
-        <w:rPr>
-          <w:rFonts w:asciiTheme="majorHAnsi" w:hAnsiTheme="majorHAnsi" w:cstheme="majorHAnsi"/>
-          <w:lang w:val="en-GB"/>
-        </w:rPr>
-        <w:t>$ /Applications/XAMPP/bin/</w:t>
-      </w:r>
-      <w:proofErr w:type="spellStart"/>
-      <w:r>
-        <w:rPr>
-          <w:rFonts w:asciiTheme="majorHAnsi" w:hAnsiTheme="majorHAnsi" w:cstheme="majorHAnsi"/>
-          <w:lang w:val="en-GB"/>
-        </w:rPr>
-        <w:t>mysql</w:t>
-      </w:r>
-      <w:proofErr w:type="spellEnd"/>
-      <w:r>
-        <w:rPr>
-          <w:rFonts w:asciiTheme="majorHAnsi" w:hAnsiTheme="majorHAnsi" w:cstheme="majorHAnsi"/>
-          <w:lang w:val="en-GB"/>
-        </w:rPr>
-        <w:t xml:space="preserve"> -u root -p -f &lt; </w:t>
-      </w:r>
-      <w:proofErr w:type="spellStart"/>
-      <w:r>
-        <w:rPr>
-          <w:rFonts w:asciiTheme="majorHAnsi" w:hAnsiTheme="majorHAnsi" w:cstheme="majorHAnsi"/>
-          <w:lang w:val="en-GB"/>
-        </w:rPr>
-        <w:t>adc_store.sql</w:t>
-      </w:r>
-      <w:proofErr w:type="spellEnd"/>
-    </w:p>
-    <w:p>
-      <w:pPr>
-        <w:rPr>
-          <w:lang w:val="en-GB"/>
-        </w:rPr>
-      </w:pPr>
-      <w:r>
-        <w:rPr>
-          <w:lang w:val="en-GB"/>
-        </w:rPr>
-        <w:tab/>
-        <w:t>- in Linux:</w:t>
-      </w:r>
-    </w:p>
-    <w:p>
-      <w:pPr>
-        <w:rPr>
-          <w:rFonts w:asciiTheme="majorHAnsi" w:hAnsiTheme="majorHAnsi" w:cstheme="majorHAnsi"/>
-          <w:lang w:val="en-GB"/>
-        </w:rPr>
-      </w:pPr>
-      <w:r>
-        <w:rPr>
-          <w:lang w:val="en-GB"/>
-        </w:rPr>
-        <w:tab/>
-      </w:r>
-      <w:r>
-        <w:rPr>
-          <w:rFonts w:asciiTheme="majorHAnsi" w:hAnsiTheme="majorHAnsi" w:cstheme="majorHAnsi"/>
-          <w:lang w:val="en-GB"/>
-        </w:rPr>
-        <w:t xml:space="preserve">  </w:t>
-      </w:r>
-      <w:r>
-        <w:rPr>
-          <w:rFonts w:asciiTheme="majorHAnsi" w:hAnsiTheme="majorHAnsi" w:cstheme="majorHAnsi"/>
-          <w:lang w:val="en-GB"/>
-        </w:rPr>
-        <w:t xml:space="preserve">    </w:t>
-      </w:r>
-      <w:r>
-        <w:rPr>
-          <w:rFonts w:asciiTheme="majorHAnsi" w:hAnsiTheme="majorHAnsi" w:cstheme="majorHAnsi"/>
-          <w:lang w:val="en-GB"/>
-        </w:rPr>
-        <w:t xml:space="preserve">$ </w:t>
-      </w:r>
-      <w:proofErr w:type="spellStart"/>
-      <w:r>
-        <w:rPr>
-          <w:rFonts w:asciiTheme="majorHAnsi" w:hAnsiTheme="majorHAnsi" w:cstheme="majorHAnsi"/>
-          <w:lang w:val="en-GB"/>
-        </w:rPr>
-        <w:t>sudo</w:t>
-      </w:r>
-      <w:proofErr w:type="spellEnd"/>
-      <w:r>
-        <w:rPr>
-          <w:rFonts w:asciiTheme="majorHAnsi" w:hAnsiTheme="majorHAnsi" w:cstheme="majorHAnsi"/>
-          <w:lang w:val="en-GB"/>
-        </w:rPr>
-        <w:t xml:space="preserve"> /opt/</w:t>
-      </w:r>
-      <w:proofErr w:type="spellStart"/>
-      <w:r>
-        <w:rPr>
-          <w:rFonts w:asciiTheme="majorHAnsi" w:hAnsiTheme="majorHAnsi" w:cstheme="majorHAnsi"/>
-          <w:lang w:val="en-GB"/>
-        </w:rPr>
-        <w:t>lampp</w:t>
-      </w:r>
-      <w:proofErr w:type="spellEnd"/>
-      <w:r>
-        <w:rPr>
-          <w:rFonts w:asciiTheme="majorHAnsi" w:hAnsiTheme="majorHAnsi" w:cstheme="majorHAnsi"/>
-          <w:lang w:val="en-GB"/>
-        </w:rPr>
-        <w:t>/bin/</w:t>
-      </w:r>
-      <w:proofErr w:type="spellStart"/>
-      <w:r>
-        <w:rPr>
-          <w:rFonts w:asciiTheme="majorHAnsi" w:hAnsiTheme="majorHAnsi" w:cstheme="majorHAnsi"/>
-          <w:lang w:val="en-GB"/>
-        </w:rPr>
-        <w:t>mysql</w:t>
-      </w:r>
-      <w:proofErr w:type="spellEnd"/>
-      <w:r>
-        <w:rPr>
-          <w:rFonts w:asciiTheme="majorHAnsi" w:hAnsiTheme="majorHAnsi" w:cstheme="majorHAnsi"/>
-          <w:lang w:val="en-GB"/>
-        </w:rPr>
-        <w:t xml:space="preserve"> -u root -p -f &lt; </w:t>
-      </w:r>
-      <w:proofErr w:type="spellStart"/>
-      <w:r>
-        <w:rPr>
-          <w:rFonts w:asciiTheme="majorHAnsi" w:hAnsiTheme="majorHAnsi" w:cstheme="majorHAnsi"/>
-          <w:lang w:val="en-GB"/>
-        </w:rPr>
-        <w:t>adc_store.sql</w:t>
-      </w:r>
-      <w:proofErr w:type="spellEnd"/>
+        <w:rPr>
+          <w:rFonts w:cstheme="minorHAnsi"/>
+        </w:rPr>
+      </w:pPr>
+      <w:r>
+        <w:rPr>
+          <w:rFonts w:cstheme="minorHAnsi"/>
+        </w:rPr>
+        <w:t xml:space="preserve">Ai fini del reindirizzamento, se il progetto è stato inserito nella </w:t>
+      </w:r>
+      <w:proofErr w:type="spellStart"/>
+      <w:r>
+        <w:rPr>
+          <w:rFonts w:cstheme="minorHAnsi"/>
+        </w:rPr>
+        <w:t>public_html</w:t>
+      </w:r>
+      <w:proofErr w:type="spellEnd"/>
+      <w:r>
+        <w:rPr>
+          <w:rFonts w:cstheme="minorHAnsi"/>
+        </w:rPr>
+        <w:t>, è necessario aggiornare il file .</w:t>
+      </w:r>
+      <w:proofErr w:type="spellStart"/>
+      <w:r>
+        <w:rPr>
+          <w:rFonts w:cstheme="minorHAnsi"/>
+        </w:rPr>
+        <w:t>htaccess</w:t>
+      </w:r>
+      <w:proofErr w:type="spellEnd"/>
+      <w:r>
+        <w:rPr>
+          <w:rFonts w:cstheme="minorHAnsi"/>
+        </w:rPr>
+        <w:t xml:space="preserve"> con il proprio nome utente nell'ultima regola di riscrittura (</w:t>
+      </w:r>
+      <w:proofErr w:type="spellStart"/>
+      <w:r>
+        <w:rPr>
+          <w:rFonts w:cstheme="minorHAnsi"/>
+        </w:rPr>
+        <w:t>RewriteRule</w:t>
+      </w:r>
+      <w:proofErr w:type="spellEnd"/>
+      <w:r>
+        <w:rPr>
+          <w:rFonts w:cstheme="minorHAnsi"/>
+        </w:rPr>
+        <w:t>).</w:t>
+      </w:r>
     </w:p>
     <w:p>
       <w:pPr>
@@ -771,7 +930,11 @@
         </w:numPr>
       </w:pPr>
       <w:r>
-        <w:t xml:space="preserve">La registrazione di nuovi admin non è consentita nel sito per simulare un maggiore realismo nell'applicazione. Per inserirne di nuovi, si consiglia di farlo dall'apposita console di gestione fornita da </w:t>
+        <w:t xml:space="preserve">La registrazione di nuovi admin non è consentita nel sito per simulare un maggiore realismo nell'applicazione. Per inserirne di nuovi, si consiglia di farlo dall'apposita console di gestione fornita </w:t>
+      </w:r>
+      <w:r>
+        <w:lastRenderedPageBreak/>
+        <w:t xml:space="preserve">da </w:t>
       </w:r>
       <w:proofErr w:type="spellStart"/>
       <w:r>
@@ -1500,6 +1663,119 @@
     </w:lvl>
   </w:abstractNum>
   <w:abstractNum w:abstractNumId="6" w15:restartNumberingAfterBreak="0">
+    <w:nsid w:val="39B91BAC"/>
+    <w:multiLevelType w:val="hybridMultilevel"/>
+    <w:tmpl w:val="A4167702"/>
+    <w:lvl w:ilvl="0" w:tplc="04100001">
+      <w:start w:val="1"/>
+      <w:numFmt w:val="bullet"/>
+      <w:lvlText w:val=""/>
+      <w:lvlJc w:val="left"/>
+      <w:pPr>
+        <w:ind w:left="720" w:hanging="360"/>
+      </w:pPr>
+      <w:rPr>
+        <w:rFonts w:ascii="Symbol" w:hAnsi="Symbol" w:hint="default"/>
+      </w:rPr>
+    </w:lvl>
+    <w:lvl w:ilvl="1" w:tplc="04100003" w:tentative="1">
+      <w:start w:val="1"/>
+      <w:numFmt w:val="bullet"/>
+      <w:lvlText w:val="o"/>
+      <w:lvlJc w:val="left"/>
+      <w:pPr>
+        <w:ind w:left="1440" w:hanging="360"/>
+      </w:pPr>
+      <w:rPr>
+        <w:rFonts w:ascii="Courier New" w:hAnsi="Courier New" w:cs="Courier New" w:hint="default"/>
+      </w:rPr>
+    </w:lvl>
+    <w:lvl w:ilvl="2" w:tplc="04100005" w:tentative="1">
+      <w:start w:val="1"/>
+      <w:numFmt w:val="bullet"/>
+      <w:lvlText w:val=""/>
+      <w:lvlJc w:val="left"/>
+      <w:pPr>
+        <w:ind w:left="2160" w:hanging="360"/>
+      </w:pPr>
+      <w:rPr>
+        <w:rFonts w:ascii="Wingdings" w:hAnsi="Wingdings" w:hint="default"/>
+      </w:rPr>
+    </w:lvl>
+    <w:lvl w:ilvl="3" w:tplc="04100001" w:tentative="1">
+      <w:start w:val="1"/>
+      <w:numFmt w:val="bullet"/>
+      <w:lvlText w:val=""/>
+      <w:lvlJc w:val="left"/>
+      <w:pPr>
+        <w:ind w:left="2880" w:hanging="360"/>
+      </w:pPr>
+      <w:rPr>
+        <w:rFonts w:ascii="Symbol" w:hAnsi="Symbol" w:hint="default"/>
+      </w:rPr>
+    </w:lvl>
+    <w:lvl w:ilvl="4" w:tplc="04100003" w:tentative="1">
+      <w:start w:val="1"/>
+      <w:numFmt w:val="bullet"/>
+      <w:lvlText w:val="o"/>
+      <w:lvlJc w:val="left"/>
+      <w:pPr>
+        <w:ind w:left="3600" w:hanging="360"/>
+      </w:pPr>
+      <w:rPr>
+        <w:rFonts w:ascii="Courier New" w:hAnsi="Courier New" w:cs="Courier New" w:hint="default"/>
+      </w:rPr>
+    </w:lvl>
+    <w:lvl w:ilvl="5" w:tplc="04100005" w:tentative="1">
+      <w:start w:val="1"/>
+      <w:numFmt w:val="bullet"/>
+      <w:lvlText w:val=""/>
+      <w:lvlJc w:val="left"/>
+      <w:pPr>
+        <w:ind w:left="4320" w:hanging="360"/>
+      </w:pPr>
+      <w:rPr>
+        <w:rFonts w:ascii="Wingdings" w:hAnsi="Wingdings" w:hint="default"/>
+      </w:rPr>
+    </w:lvl>
+    <w:lvl w:ilvl="6" w:tplc="04100001" w:tentative="1">
+      <w:start w:val="1"/>
+      <w:numFmt w:val="bullet"/>
+      <w:lvlText w:val=""/>
+      <w:lvlJc w:val="left"/>
+      <w:pPr>
+        <w:ind w:left="5040" w:hanging="360"/>
+      </w:pPr>
+      <w:rPr>
+        <w:rFonts w:ascii="Symbol" w:hAnsi="Symbol" w:hint="default"/>
+      </w:rPr>
+    </w:lvl>
+    <w:lvl w:ilvl="7" w:tplc="04100003" w:tentative="1">
+      <w:start w:val="1"/>
+      <w:numFmt w:val="bullet"/>
+      <w:lvlText w:val="o"/>
+      <w:lvlJc w:val="left"/>
+      <w:pPr>
+        <w:ind w:left="5760" w:hanging="360"/>
+      </w:pPr>
+      <w:rPr>
+        <w:rFonts w:ascii="Courier New" w:hAnsi="Courier New" w:cs="Courier New" w:hint="default"/>
+      </w:rPr>
+    </w:lvl>
+    <w:lvl w:ilvl="8" w:tplc="04100005" w:tentative="1">
+      <w:start w:val="1"/>
+      <w:numFmt w:val="bullet"/>
+      <w:lvlText w:val=""/>
+      <w:lvlJc w:val="left"/>
+      <w:pPr>
+        <w:ind w:left="6480" w:hanging="360"/>
+      </w:pPr>
+      <w:rPr>
+        <w:rFonts w:ascii="Wingdings" w:hAnsi="Wingdings" w:hint="default"/>
+      </w:rPr>
+    </w:lvl>
+  </w:abstractNum>
+  <w:abstractNum w:abstractNumId="7" w15:restartNumberingAfterBreak="0">
     <w:nsid w:val="3C79269F"/>
     <w:multiLevelType w:val="hybridMultilevel"/>
     <w:tmpl w:val="8FDA0808"/>
@@ -1612,7 +1888,7 @@
       </w:rPr>
     </w:lvl>
   </w:abstractNum>
-  <w:abstractNum w:abstractNumId="7" w15:restartNumberingAfterBreak="0">
+  <w:abstractNum w:abstractNumId="8" w15:restartNumberingAfterBreak="0">
     <w:nsid w:val="42201143"/>
     <w:multiLevelType w:val="hybridMultilevel"/>
     <w:tmpl w:val="EB825830"/>
@@ -1725,7 +2001,7 @@
       </w:rPr>
     </w:lvl>
   </w:abstractNum>
-  <w:abstractNum w:abstractNumId="8" w15:restartNumberingAfterBreak="0">
+  <w:abstractNum w:abstractNumId="9" w15:restartNumberingAfterBreak="0">
     <w:nsid w:val="56832793"/>
     <w:multiLevelType w:val="hybridMultilevel"/>
     <w:tmpl w:val="6E82FA34"/>
@@ -1837,7 +2113,7 @@
       </w:rPr>
     </w:lvl>
   </w:abstractNum>
-  <w:abstractNum w:abstractNumId="9" w15:restartNumberingAfterBreak="0">
+  <w:abstractNum w:abstractNumId="10" w15:restartNumberingAfterBreak="0">
     <w:nsid w:val="61327765"/>
     <w:multiLevelType w:val="hybridMultilevel"/>
     <w:tmpl w:val="7FAC79C4"/>
@@ -1949,7 +2225,7 @@
       </w:rPr>
     </w:lvl>
   </w:abstractNum>
-  <w:abstractNum w:abstractNumId="10" w15:restartNumberingAfterBreak="0">
+  <w:abstractNum w:abstractNumId="11" w15:restartNumberingAfterBreak="0">
     <w:nsid w:val="69E13182"/>
     <w:multiLevelType w:val="hybridMultilevel"/>
     <w:tmpl w:val="17A8FEF0"/>
@@ -2061,7 +2337,7 @@
       </w:rPr>
     </w:lvl>
   </w:abstractNum>
-  <w:abstractNum w:abstractNumId="11" w15:restartNumberingAfterBreak="0">
+  <w:abstractNum w:abstractNumId="12" w15:restartNumberingAfterBreak="0">
     <w:nsid w:val="74397863"/>
     <w:multiLevelType w:val="hybridMultilevel"/>
     <w:tmpl w:val="60B21442"/>
@@ -2174,7 +2450,7 @@
       </w:rPr>
     </w:lvl>
   </w:abstractNum>
-  <w:abstractNum w:abstractNumId="12" w15:restartNumberingAfterBreak="0">
+  <w:abstractNum w:abstractNumId="13" w15:restartNumberingAfterBreak="0">
     <w:nsid w:val="7A6E22E8"/>
     <w:multiLevelType w:val="hybridMultilevel"/>
     <w:tmpl w:val="B67EB4E4"/>
@@ -2288,7 +2564,7 @@
     </w:lvl>
   </w:abstractNum>
   <w:num w:numId="1">
-    <w:abstractNumId w:val="6"/>
+    <w:abstractNumId w:val="7"/>
   </w:num>
   <w:num w:numId="2">
     <w:abstractNumId w:val="5"/>
@@ -2297,7 +2573,7 @@
     <w:abstractNumId w:val="1"/>
   </w:num>
   <w:num w:numId="4">
-    <w:abstractNumId w:val="10"/>
+    <w:abstractNumId w:val="11"/>
   </w:num>
   <w:num w:numId="5">
     <w:abstractNumId w:val="0"/>
@@ -2309,22 +2585,25 @@
     <w:abstractNumId w:val="4"/>
   </w:num>
   <w:num w:numId="8">
-    <w:abstractNumId w:val="11"/>
+    <w:abstractNumId w:val="12"/>
   </w:num>
   <w:num w:numId="9">
     <w:abstractNumId w:val="2"/>
   </w:num>
   <w:num w:numId="10">
+    <w:abstractNumId w:val="10"/>
+  </w:num>
+  <w:num w:numId="11">
+    <w:abstractNumId w:val="13"/>
+  </w:num>
+  <w:num w:numId="12">
     <w:abstractNumId w:val="9"/>
   </w:num>
-  <w:num w:numId="11">
-    <w:abstractNumId w:val="12"/>
-  </w:num>
-  <w:num w:numId="12">
+  <w:num w:numId="13">
     <w:abstractNumId w:val="8"/>
   </w:num>
-  <w:num w:numId="13">
-    <w:abstractNumId w:val="7"/>
+  <w:num w:numId="14">
+    <w:abstractNumId w:val="6"/>
   </w:num>
 </w:numbering>
 </file>

</xml_diff>